<commit_message>
The newest updates are here!
</commit_message>
<xml_diff>
--- a/Documentation.docx
+++ b/Documentation.docx
@@ -1123,14 +1123,6 @@
           <w:szCs w:val="24"/>
         </w:rPr>
       </w:pPr>
-      <w:r>
-        <w:rPr>
-          <w:rFonts w:ascii="Arial" w:hAnsi="Arial" w:cs="Arial"/>
-          <w:sz w:val="24"/>
-          <w:szCs w:val="24"/>
-        </w:rPr>
-        <w:t>Haven't figured that part out yet</w:t>
-      </w:r>
     </w:p>
     <w:p>
       <w:pPr>
@@ -1139,10 +1131,43 @@
         <w:ind w:left="0"/>
         <w:rPr>
           <w:rFonts w:ascii="Arial" w:hAnsi="Arial" w:cs="Arial"/>
-          <w:sz w:val="24"/>
-          <w:szCs w:val="24"/>
-        </w:rPr>
-      </w:pPr>
+          <w:b/>
+          <w:sz w:val="24"/>
+          <w:szCs w:val="24"/>
+        </w:rPr>
+      </w:pPr>
+      <w:r>
+        <w:rPr>
+          <w:rFonts w:ascii="Arial" w:hAnsi="Arial" w:cs="Arial"/>
+          <w:b/>
+          <w:sz w:val="24"/>
+          <w:szCs w:val="24"/>
+        </w:rPr>
+        <w:t>Automated Testing</w:t>
+      </w:r>
+    </w:p>
+    <w:p>
+      <w:pPr>
+        <w:pStyle w:val="ListParagraph"/>
+        <w:numPr>
+          <w:ilvl w:val="0"/>
+          <w:numId w:val="3"/>
+        </w:numPr>
+        <w:spacing w:line="480" w:lineRule="auto"/>
+        <w:rPr>
+          <w:rFonts w:ascii="Arial" w:hAnsi="Arial" w:cs="Arial"/>
+          <w:sz w:val="24"/>
+          <w:szCs w:val="24"/>
+        </w:rPr>
+      </w:pPr>
+      <w:r>
+        <w:rPr>
+          <w:rFonts w:ascii="Arial" w:hAnsi="Arial" w:cs="Arial"/>
+          <w:sz w:val="24"/>
+          <w:szCs w:val="24"/>
+        </w:rPr>
+        <w:t>The timer nor the main cycle does not run during this part.</w:t>
+      </w:r>
     </w:p>
     <w:p>
       <w:pPr>
@@ -1151,6 +1176,18 @@
         <w:ind w:left="0"/>
         <w:rPr>
           <w:rFonts w:ascii="Arial" w:hAnsi="Arial" w:cs="Arial"/>
+          <w:sz w:val="24"/>
+          <w:szCs w:val="24"/>
+        </w:rPr>
+      </w:pPr>
+    </w:p>
+    <w:p>
+      <w:pPr>
+        <w:pStyle w:val="ListParagraph"/>
+        <w:spacing w:line="480" w:lineRule="auto"/>
+        <w:ind w:left="0"/>
+        <w:rPr>
+          <w:rFonts w:ascii="Arial" w:hAnsi="Arial" w:cs="Arial"/>
           <w:b/>
           <w:sz w:val="20"/>
           <w:szCs w:val="20"/>
@@ -1388,6 +1425,37 @@
           <w:szCs w:val="20"/>
         </w:rPr>
         <w:t>ay keyboard inputs are received.</w:t>
+      </w:r>
+    </w:p>
+    <w:p>
+      <w:pPr>
+        <w:pStyle w:val="ListParagraph"/>
+        <w:numPr>
+          <w:ilvl w:val="0"/>
+          <w:numId w:val="5"/>
+        </w:numPr>
+        <w:spacing w:line="480" w:lineRule="auto"/>
+        <w:rPr>
+          <w:rFonts w:ascii="Arial" w:hAnsi="Arial" w:cs="Arial"/>
+          <w:sz w:val="20"/>
+          <w:szCs w:val="20"/>
+        </w:rPr>
+      </w:pPr>
+      <w:r>
+        <w:rPr>
+          <w:rFonts w:ascii="Arial" w:hAnsi="Arial" w:cs="Arial"/>
+          <w:sz w:val="20"/>
+          <w:szCs w:val="20"/>
+        </w:rPr>
+        <w:t>As of today, the compile function does not export programs as a portable binary file</w:t>
+      </w:r>
+      <w:r>
+        <w:rPr>
+          <w:rFonts w:ascii="Arial" w:hAnsi="Arial" w:cs="Arial"/>
+          <w:sz w:val="20"/>
+          <w:szCs w:val="20"/>
+        </w:rPr>
+        <w:t>.</w:t>
       </w:r>
     </w:p>
     <w:sectPr>
@@ -1518,7 +1586,7 @@
   <w:abstractNum w:abstractNumId="1">
     <w:nsid w:val="1CA5172B"/>
     <w:multiLevelType w:val="hybridMultilevel"/>
-    <w:tmpl w:val="8B6C434A"/>
+    <w:tmpl w:val="9E3000D8"/>
     <w:lvl w:ilvl="0" w:tplc="04090003">
       <w:start w:val="1"/>
       <w:numFmt w:val="bullet"/>

</xml_diff>

<commit_message>
Improved display and UI performance
</commit_message>
<xml_diff>
--- a/Documentation.docx
+++ b/Documentation.docx
@@ -40,7 +40,25 @@
           <w:szCs w:val="24"/>
           <w:u w:val="single"/>
         </w:rPr>
-        <w:t>Technical reference by some dude:</w:t>
+        <w:t xml:space="preserve">Technical reference by </w:t>
+      </w:r>
+      <w:r>
+        <w:rPr>
+          <w:rFonts w:ascii="Arial" w:hAnsi="Arial" w:cs="Arial"/>
+          <w:sz w:val="24"/>
+          <w:szCs w:val="24"/>
+          <w:u w:val="single"/>
+        </w:rPr>
+        <w:t>COWGOD</w:t>
+      </w:r>
+      <w:r>
+        <w:rPr>
+          <w:rFonts w:ascii="Arial" w:hAnsi="Arial" w:cs="Arial"/>
+          <w:sz w:val="24"/>
+          <w:szCs w:val="24"/>
+          <w:u w:val="single"/>
+        </w:rPr>
+        <w:t>:</w:t>
       </w:r>
       <w:r>
         <w:rPr>
@@ -59,6 +77,17 @@
           <w:rFonts w:ascii="Arial" w:hAnsi="Arial" w:cs="Arial"/>
           <w:sz w:val="24"/>
           <w:szCs w:val="24"/>
+        </w:rPr>
+      </w:pPr>
+    </w:p>
+    <w:p>
+      <w:pPr>
+        <w:spacing w:line="480" w:lineRule="auto"/>
+        <w:contextualSpacing/>
+        <w:rPr>
+          <w:rFonts w:ascii="Arial" w:hAnsi="Arial" w:cs="Arial"/>
+          <w:sz w:val="24"/>
+          <w:szCs w:val="24"/>
           <w:u w:val="single"/>
         </w:rPr>
       </w:pPr>
@@ -74,6 +103,75 @@
     </w:p>
     <w:p>
       <w:pPr>
+        <w:pStyle w:val="ListParagraph"/>
+        <w:numPr>
+          <w:ilvl w:val="0"/>
+          <w:numId w:val="6"/>
+        </w:numPr>
+        <w:spacing w:line="480" w:lineRule="auto"/>
+        <w:rPr>
+          <w:rFonts w:ascii="Arial" w:hAnsi="Arial" w:cs="Arial"/>
+          <w:sz w:val="24"/>
+          <w:szCs w:val="24"/>
+        </w:rPr>
+      </w:pPr>
+      <w:r>
+        <w:rPr>
+          <w:rFonts w:ascii="Arial" w:hAnsi="Arial" w:cs="Arial"/>
+          <w:sz w:val="24"/>
+          <w:szCs w:val="24"/>
+        </w:rPr>
+        <w:t>https://raduangelescu.com/chip8emulatorjavascript.html</w:t>
+      </w:r>
+    </w:p>
+    <w:p>
+      <w:pPr>
+        <w:pStyle w:val="ListParagraph"/>
+        <w:numPr>
+          <w:ilvl w:val="0"/>
+          <w:numId w:val="6"/>
+        </w:numPr>
+        <w:spacing w:line="480" w:lineRule="auto"/>
+        <w:rPr>
+          <w:rFonts w:ascii="Arial" w:hAnsi="Arial" w:cs="Arial"/>
+          <w:sz w:val="24"/>
+          <w:szCs w:val="24"/>
+        </w:rPr>
+      </w:pPr>
+      <w:r>
+        <w:rPr>
+          <w:rFonts w:ascii="Arial" w:hAnsi="Arial" w:cs="Arial"/>
+          <w:sz w:val="24"/>
+          <w:szCs w:val="24"/>
+        </w:rPr>
+        <w:t>http://mattmik.com/files/chip8/mastering/chip8.html</w:t>
+      </w:r>
+    </w:p>
+    <w:p>
+      <w:pPr>
+        <w:pStyle w:val="ListParagraph"/>
+        <w:numPr>
+          <w:ilvl w:val="0"/>
+          <w:numId w:val="6"/>
+        </w:numPr>
+        <w:spacing w:line="480" w:lineRule="auto"/>
+        <w:rPr>
+          <w:rFonts w:ascii="Arial" w:hAnsi="Arial" w:cs="Arial"/>
+          <w:sz w:val="24"/>
+          <w:szCs w:val="24"/>
+        </w:rPr>
+      </w:pPr>
+      <w:r>
+        <w:rPr>
+          <w:rFonts w:ascii="Arial" w:hAnsi="Arial" w:cs="Arial"/>
+          <w:sz w:val="24"/>
+          <w:szCs w:val="24"/>
+        </w:rPr>
+        <w:t>http://blog.alexanderdickson.com/javascript-chip-8-emulator</w:t>
+      </w:r>
+    </w:p>
+    <w:p>
+      <w:pPr>
         <w:spacing w:line="480" w:lineRule="auto"/>
         <w:contextualSpacing/>
         <w:rPr>
@@ -82,14 +180,6 @@
           <w:szCs w:val="24"/>
         </w:rPr>
       </w:pPr>
-      <w:r>
-        <w:rPr>
-          <w:rFonts w:ascii="Arial" w:hAnsi="Arial" w:cs="Arial"/>
-          <w:sz w:val="24"/>
-          <w:szCs w:val="24"/>
-        </w:rPr>
-        <w:t>https://raduangelescu.com/chip8emulatorjavascript.html</w:t>
-      </w:r>
     </w:p>
     <w:p>
       <w:pPr>
@@ -99,15 +189,35 @@
           <w:rFonts w:ascii="Arial" w:hAnsi="Arial" w:cs="Arial"/>
           <w:sz w:val="24"/>
           <w:szCs w:val="24"/>
-        </w:rPr>
-      </w:pPr>
-      <w:r>
-        <w:rPr>
-          <w:rFonts w:ascii="Arial" w:hAnsi="Arial" w:cs="Arial"/>
-          <w:sz w:val="24"/>
-          <w:szCs w:val="24"/>
-        </w:rPr>
-        <w:t>http://mattmik.com/files/chip8/mastering/chip8.html</w:t>
+          <w:u w:val="single"/>
+        </w:rPr>
+      </w:pPr>
+      <w:r>
+        <w:rPr>
+          <w:rFonts w:ascii="Arial" w:hAnsi="Arial" w:cs="Arial"/>
+          <w:sz w:val="24"/>
+          <w:szCs w:val="24"/>
+          <w:u w:val="single"/>
+        </w:rPr>
+        <w:t xml:space="preserve">Here's </w:t>
+      </w:r>
+      <w:r>
+        <w:rPr>
+          <w:rFonts w:ascii="Arial" w:hAnsi="Arial" w:cs="Arial"/>
+          <w:sz w:val="24"/>
+          <w:szCs w:val="24"/>
+          <w:u w:val="single"/>
+        </w:rPr>
+        <w:t xml:space="preserve">the </w:t>
+      </w:r>
+      <w:r>
+        <w:rPr>
+          <w:rFonts w:ascii="Arial" w:hAnsi="Arial" w:cs="Arial"/>
+          <w:sz w:val="24"/>
+          <w:szCs w:val="24"/>
+          <w:u w:val="single"/>
+        </w:rPr>
+        <w:t>simplified version:</w:t>
       </w:r>
     </w:p>
     <w:p>
@@ -116,57 +226,6 @@
         <w:contextualSpacing/>
         <w:rPr>
           <w:rFonts w:ascii="Arial" w:hAnsi="Arial" w:cs="Arial"/>
-          <w:sz w:val="24"/>
-          <w:szCs w:val="24"/>
-        </w:rPr>
-      </w:pPr>
-      <w:r>
-        <w:rPr>
-          <w:rFonts w:ascii="Arial" w:hAnsi="Arial" w:cs="Arial"/>
-          <w:sz w:val="24"/>
-          <w:szCs w:val="24"/>
-        </w:rPr>
-        <w:t>http://blog.alexanderdickson.com/javascript-chip-8-emulator</w:t>
-      </w:r>
-    </w:p>
-    <w:p>
-      <w:pPr>
-        <w:spacing w:line="480" w:lineRule="auto"/>
-        <w:contextualSpacing/>
-        <w:rPr>
-          <w:rFonts w:ascii="Arial" w:hAnsi="Arial" w:cs="Arial"/>
-          <w:sz w:val="24"/>
-          <w:szCs w:val="24"/>
-        </w:rPr>
-      </w:pPr>
-    </w:p>
-    <w:p>
-      <w:pPr>
-        <w:spacing w:line="480" w:lineRule="auto"/>
-        <w:contextualSpacing/>
-        <w:rPr>
-          <w:rFonts w:ascii="Arial" w:hAnsi="Arial" w:cs="Arial"/>
-          <w:sz w:val="24"/>
-          <w:szCs w:val="24"/>
-          <w:u w:val="single"/>
-        </w:rPr>
-      </w:pPr>
-      <w:r>
-        <w:rPr>
-          <w:rFonts w:ascii="Arial" w:hAnsi="Arial" w:cs="Arial"/>
-          <w:sz w:val="24"/>
-          <w:szCs w:val="24"/>
-          <w:u w:val="single"/>
-        </w:rPr>
-        <w:t>Here's my simplified version (the way I understand it):</w:t>
-      </w:r>
-    </w:p>
-    <w:p>
-      <w:pPr>
-        <w:spacing w:line="480" w:lineRule="auto"/>
-        <w:contextualSpacing/>
-        <w:rPr>
-          <w:rFonts w:ascii="Arial" w:hAnsi="Arial" w:cs="Arial"/>
           <w:b/>
           <w:sz w:val="24"/>
           <w:szCs w:val="24"/>
@@ -447,6 +506,7 @@
           <w:sz w:val="24"/>
           <w:szCs w:val="24"/>
         </w:rPr>
+        <w:lastRenderedPageBreak/>
         <w:t>There is also a special I register.</w:t>
       </w:r>
     </w:p>
@@ -470,7 +530,6 @@
           <w:sz w:val="24"/>
           <w:szCs w:val="24"/>
         </w:rPr>
-        <w:lastRenderedPageBreak/>
         <w:t>The registers are labeled from V0 to VF. VF is a special registers that is used for special stuffs (so we can't use that yet).</w:t>
       </w:r>
     </w:p>
@@ -936,6 +995,7 @@
           <w:sz w:val="24"/>
           <w:szCs w:val="24"/>
         </w:rPr>
+        <w:lastRenderedPageBreak/>
         <w:t>When the sound timer reaches 0, Chip-8 should make a "beep."</w:t>
       </w:r>
     </w:p>
@@ -960,7 +1020,6 @@
           <w:sz w:val="24"/>
           <w:szCs w:val="24"/>
         </w:rPr>
-        <w:lastRenderedPageBreak/>
         <w:t xml:space="preserve">Is independent of the normal execution cycles and of the Fx0A </w:t>
       </w:r>
       <w:proofErr w:type="spellStart"/>
@@ -1123,13 +1182,125 @@
           <w:szCs w:val="24"/>
         </w:rPr>
       </w:pPr>
-      <w:r>
-        <w:rPr>
-          <w:rFonts w:ascii="Arial" w:hAnsi="Arial" w:cs="Arial"/>
-          <w:sz w:val="24"/>
-          <w:szCs w:val="24"/>
-        </w:rPr>
-        <w:t>Haven't figured that part out yet</w:t>
+    </w:p>
+    <w:p>
+      <w:pPr>
+        <w:pStyle w:val="ListParagraph"/>
+        <w:spacing w:line="480" w:lineRule="auto"/>
+        <w:ind w:left="0"/>
+        <w:rPr>
+          <w:rFonts w:ascii="Arial" w:hAnsi="Arial" w:cs="Arial"/>
+          <w:b/>
+          <w:sz w:val="24"/>
+          <w:szCs w:val="24"/>
+        </w:rPr>
+      </w:pPr>
+      <w:r>
+        <w:rPr>
+          <w:rFonts w:ascii="Arial" w:hAnsi="Arial" w:cs="Arial"/>
+          <w:b/>
+          <w:sz w:val="24"/>
+          <w:szCs w:val="24"/>
+        </w:rPr>
+        <w:t>Automated Testing</w:t>
+      </w:r>
+    </w:p>
+    <w:p>
+      <w:pPr>
+        <w:pStyle w:val="ListParagraph"/>
+        <w:numPr>
+          <w:ilvl w:val="0"/>
+          <w:numId w:val="3"/>
+        </w:numPr>
+        <w:spacing w:line="480" w:lineRule="auto"/>
+        <w:rPr>
+          <w:rFonts w:ascii="Arial" w:hAnsi="Arial" w:cs="Arial"/>
+          <w:sz w:val="24"/>
+          <w:szCs w:val="24"/>
+        </w:rPr>
+      </w:pPr>
+      <w:r>
+        <w:rPr>
+          <w:rFonts w:ascii="Arial" w:hAnsi="Arial" w:cs="Arial"/>
+          <w:sz w:val="24"/>
+          <w:szCs w:val="24"/>
+        </w:rPr>
+        <w:t>The timer nor the main cycle does not run during this part.</w:t>
+      </w:r>
+    </w:p>
+    <w:p>
+      <w:pPr>
+        <w:pStyle w:val="ListParagraph"/>
+        <w:numPr>
+          <w:ilvl w:val="0"/>
+          <w:numId w:val="3"/>
+        </w:numPr>
+        <w:spacing w:line="480" w:lineRule="auto"/>
+        <w:rPr>
+          <w:rFonts w:ascii="Arial" w:hAnsi="Arial" w:cs="Arial"/>
+          <w:sz w:val="24"/>
+          <w:szCs w:val="24"/>
+        </w:rPr>
+      </w:pPr>
+      <w:r>
+        <w:rPr>
+          <w:rFonts w:ascii="Arial" w:hAnsi="Arial" w:cs="Arial"/>
+          <w:sz w:val="24"/>
+          <w:szCs w:val="24"/>
+        </w:rPr>
+        <w:t xml:space="preserve">Because it is very hard (and somewhat illegal) to simulate keyboard inputs in a web browser, </w:t>
+      </w:r>
+      <w:proofErr w:type="spellStart"/>
+      <w:r>
+        <w:rPr>
+          <w:rFonts w:ascii="Arial" w:hAnsi="Arial" w:cs="Arial"/>
+          <w:sz w:val="24"/>
+          <w:szCs w:val="24"/>
+        </w:rPr>
+        <w:t>opcodes</w:t>
+      </w:r>
+      <w:proofErr w:type="spellEnd"/>
+      <w:r>
+        <w:rPr>
+          <w:rFonts w:ascii="Arial" w:hAnsi="Arial" w:cs="Arial"/>
+          <w:sz w:val="24"/>
+          <w:szCs w:val="24"/>
+        </w:rPr>
+        <w:t xml:space="preserve"> which </w:t>
+      </w:r>
+      <w:r>
+        <w:rPr>
+          <w:rFonts w:ascii="Arial" w:hAnsi="Arial" w:cs="Arial"/>
+          <w:sz w:val="24"/>
+          <w:szCs w:val="24"/>
+        </w:rPr>
+        <w:t>are related</w:t>
+      </w:r>
+      <w:r>
+        <w:rPr>
+          <w:rFonts w:ascii="Arial" w:hAnsi="Arial" w:cs="Arial"/>
+          <w:sz w:val="24"/>
+          <w:szCs w:val="24"/>
+        </w:rPr>
+        <w:t xml:space="preserve"> to keyboard inputs are not automatically tested. Instead, these </w:t>
+      </w:r>
+      <w:proofErr w:type="spellStart"/>
+      <w:r>
+        <w:rPr>
+          <w:rFonts w:ascii="Arial" w:hAnsi="Arial" w:cs="Arial"/>
+          <w:sz w:val="24"/>
+          <w:szCs w:val="24"/>
+        </w:rPr>
+        <w:t>opcodes</w:t>
+      </w:r>
+      <w:proofErr w:type="spellEnd"/>
+      <w:r>
+        <w:rPr>
+          <w:rFonts w:ascii="Arial" w:hAnsi="Arial" w:cs="Arial"/>
+          <w:sz w:val="24"/>
+          <w:szCs w:val="24"/>
+        </w:rPr>
+        <w:t xml:space="preserve"> are manually tested.</w:t>
       </w:r>
     </w:p>
     <w:p>
@@ -1388,6 +1559,37 @@
           <w:szCs w:val="20"/>
         </w:rPr>
         <w:t>ay keyboard inputs are received.</w:t>
+      </w:r>
+    </w:p>
+    <w:p>
+      <w:pPr>
+        <w:pStyle w:val="ListParagraph"/>
+        <w:numPr>
+          <w:ilvl w:val="0"/>
+          <w:numId w:val="5"/>
+        </w:numPr>
+        <w:spacing w:line="480" w:lineRule="auto"/>
+        <w:rPr>
+          <w:rFonts w:ascii="Arial" w:hAnsi="Arial" w:cs="Arial"/>
+          <w:sz w:val="20"/>
+          <w:szCs w:val="20"/>
+        </w:rPr>
+      </w:pPr>
+      <w:r>
+        <w:rPr>
+          <w:rFonts w:ascii="Arial" w:hAnsi="Arial" w:cs="Arial"/>
+          <w:sz w:val="20"/>
+          <w:szCs w:val="20"/>
+        </w:rPr>
+        <w:t>As of today, the compile function does not export programs as a portable binary file</w:t>
+      </w:r>
+      <w:r>
+        <w:rPr>
+          <w:rFonts w:ascii="Arial" w:hAnsi="Arial" w:cs="Arial"/>
+          <w:sz w:val="20"/>
+          <w:szCs w:val="20"/>
+        </w:rPr>
+        <w:t>.</w:t>
       </w:r>
     </w:p>
     <w:sectPr>
@@ -1518,7 +1720,7 @@
   <w:abstractNum w:abstractNumId="1">
     <w:nsid w:val="1CA5172B"/>
     <w:multiLevelType w:val="hybridMultilevel"/>
-    <w:tmpl w:val="8B6C434A"/>
+    <w:tmpl w:val="9E3000D8"/>
     <w:lvl w:ilvl="0" w:tplc="04090003">
       <w:start w:val="1"/>
       <w:numFmt w:val="bullet"/>
@@ -1855,6 +2057,119 @@
     </w:lvl>
   </w:abstractNum>
   <w:abstractNum w:abstractNumId="4">
+    <w:nsid w:val="44983406"/>
+    <w:multiLevelType w:val="hybridMultilevel"/>
+    <w:tmpl w:val="FF88C1BA"/>
+    <w:lvl w:ilvl="0" w:tplc="04090003">
+      <w:start w:val="1"/>
+      <w:numFmt w:val="bullet"/>
+      <w:lvlText w:val="o"/>
+      <w:lvlJc w:val="left"/>
+      <w:pPr>
+        <w:ind w:left="720" w:hanging="360"/>
+      </w:pPr>
+      <w:rPr>
+        <w:rFonts w:ascii="Courier New" w:hAnsi="Courier New" w:cs="Courier New" w:hint="default"/>
+      </w:rPr>
+    </w:lvl>
+    <w:lvl w:ilvl="1" w:tplc="04090003" w:tentative="1">
+      <w:start w:val="1"/>
+      <w:numFmt w:val="bullet"/>
+      <w:lvlText w:val="o"/>
+      <w:lvlJc w:val="left"/>
+      <w:pPr>
+        <w:ind w:left="1440" w:hanging="360"/>
+      </w:pPr>
+      <w:rPr>
+        <w:rFonts w:ascii="Courier New" w:hAnsi="Courier New" w:cs="Courier New" w:hint="default"/>
+      </w:rPr>
+    </w:lvl>
+    <w:lvl w:ilvl="2" w:tplc="04090005" w:tentative="1">
+      <w:start w:val="1"/>
+      <w:numFmt w:val="bullet"/>
+      <w:lvlText w:val=""/>
+      <w:lvlJc w:val="left"/>
+      <w:pPr>
+        <w:ind w:left="2160" w:hanging="360"/>
+      </w:pPr>
+      <w:rPr>
+        <w:rFonts w:ascii="Wingdings" w:hAnsi="Wingdings" w:hint="default"/>
+      </w:rPr>
+    </w:lvl>
+    <w:lvl w:ilvl="3" w:tplc="04090001" w:tentative="1">
+      <w:start w:val="1"/>
+      <w:numFmt w:val="bullet"/>
+      <w:lvlText w:val=""/>
+      <w:lvlJc w:val="left"/>
+      <w:pPr>
+        <w:ind w:left="2880" w:hanging="360"/>
+      </w:pPr>
+      <w:rPr>
+        <w:rFonts w:ascii="Symbol" w:hAnsi="Symbol" w:hint="default"/>
+      </w:rPr>
+    </w:lvl>
+    <w:lvl w:ilvl="4" w:tplc="04090003" w:tentative="1">
+      <w:start w:val="1"/>
+      <w:numFmt w:val="bullet"/>
+      <w:lvlText w:val="o"/>
+      <w:lvlJc w:val="left"/>
+      <w:pPr>
+        <w:ind w:left="3600" w:hanging="360"/>
+      </w:pPr>
+      <w:rPr>
+        <w:rFonts w:ascii="Courier New" w:hAnsi="Courier New" w:cs="Courier New" w:hint="default"/>
+      </w:rPr>
+    </w:lvl>
+    <w:lvl w:ilvl="5" w:tplc="04090005" w:tentative="1">
+      <w:start w:val="1"/>
+      <w:numFmt w:val="bullet"/>
+      <w:lvlText w:val=""/>
+      <w:lvlJc w:val="left"/>
+      <w:pPr>
+        <w:ind w:left="4320" w:hanging="360"/>
+      </w:pPr>
+      <w:rPr>
+        <w:rFonts w:ascii="Wingdings" w:hAnsi="Wingdings" w:hint="default"/>
+      </w:rPr>
+    </w:lvl>
+    <w:lvl w:ilvl="6" w:tplc="04090001" w:tentative="1">
+      <w:start w:val="1"/>
+      <w:numFmt w:val="bullet"/>
+      <w:lvlText w:val=""/>
+      <w:lvlJc w:val="left"/>
+      <w:pPr>
+        <w:ind w:left="5040" w:hanging="360"/>
+      </w:pPr>
+      <w:rPr>
+        <w:rFonts w:ascii="Symbol" w:hAnsi="Symbol" w:hint="default"/>
+      </w:rPr>
+    </w:lvl>
+    <w:lvl w:ilvl="7" w:tplc="04090003" w:tentative="1">
+      <w:start w:val="1"/>
+      <w:numFmt w:val="bullet"/>
+      <w:lvlText w:val="o"/>
+      <w:lvlJc w:val="left"/>
+      <w:pPr>
+        <w:ind w:left="5760" w:hanging="360"/>
+      </w:pPr>
+      <w:rPr>
+        <w:rFonts w:ascii="Courier New" w:hAnsi="Courier New" w:cs="Courier New" w:hint="default"/>
+      </w:rPr>
+    </w:lvl>
+    <w:lvl w:ilvl="8" w:tplc="04090005" w:tentative="1">
+      <w:start w:val="1"/>
+      <w:numFmt w:val="bullet"/>
+      <w:lvlText w:val=""/>
+      <w:lvlJc w:val="left"/>
+      <w:pPr>
+        <w:ind w:left="6480" w:hanging="360"/>
+      </w:pPr>
+      <w:rPr>
+        <w:rFonts w:ascii="Wingdings" w:hAnsi="Wingdings" w:hint="default"/>
+      </w:rPr>
+    </w:lvl>
+  </w:abstractNum>
+  <w:abstractNum w:abstractNumId="5">
     <w:nsid w:val="46113356"/>
     <w:multiLevelType w:val="hybridMultilevel"/>
     <w:tmpl w:val="6F0812CC"/>
@@ -1977,10 +2292,13 @@
     <w:abstractNumId w:val="1"/>
   </w:num>
   <w:num w:numId="4">
-    <w:abstractNumId w:val="4"/>
+    <w:abstractNumId w:val="5"/>
   </w:num>
   <w:num w:numId="5">
     <w:abstractNumId w:val="2"/>
+  </w:num>
+  <w:num w:numId="6">
+    <w:abstractNumId w:val="4"/>
   </w:num>
 </w:numbering>
 </file>

</xml_diff>